<commit_message>
Update Phase 1 Report-sample.docx
</commit_message>
<xml_diff>
--- a/Phase 1 Report-sample.docx
+++ b/Phase 1 Report-sample.docx
@@ -2013,6 +2013,158 @@
           <w:szCs w:val="36"/>
         </w:rPr>
       </w:pPr>
+    </w:p>
+    <w:p>
+      <w:pPr>
+        <w:rPr>
+          <w:b/>
+          <w:bCs/>
+          <w:color w:val="262626" w:themeColor="text1" w:themeTint="D9"/>
+          <w:sz w:val="36"/>
+          <w:szCs w:val="36"/>
+        </w:rPr>
+      </w:pPr>
+    </w:p>
+    <w:p>
+      <w:pPr>
+        <w:rPr>
+          <w:b/>
+          <w:bCs/>
+          <w:color w:val="262626" w:themeColor="text1" w:themeTint="D9"/>
+          <w:sz w:val="36"/>
+          <w:szCs w:val="36"/>
+        </w:rPr>
+      </w:pPr>
+    </w:p>
+    <w:p>
+      <w:pPr>
+        <w:rPr>
+          <w:b/>
+          <w:bCs/>
+          <w:color w:val="262626" w:themeColor="text1" w:themeTint="D9"/>
+          <w:sz w:val="36"/>
+          <w:szCs w:val="36"/>
+        </w:rPr>
+      </w:pPr>
+    </w:p>
+    <w:p>
+      <w:pPr>
+        <w:rPr>
+          <w:b/>
+          <w:bCs/>
+          <w:color w:val="262626" w:themeColor="text1" w:themeTint="D9"/>
+          <w:sz w:val="36"/>
+          <w:szCs w:val="36"/>
+        </w:rPr>
+      </w:pPr>
+    </w:p>
+    <w:p>
+      <w:pPr>
+        <w:rPr>
+          <w:b/>
+          <w:bCs/>
+          <w:color w:val="262626" w:themeColor="text1" w:themeTint="D9"/>
+          <w:sz w:val="36"/>
+          <w:szCs w:val="36"/>
+        </w:rPr>
+      </w:pPr>
+    </w:p>
+    <w:p>
+      <w:pPr>
+        <w:rPr>
+          <w:b/>
+          <w:bCs/>
+          <w:sz w:val="40"/>
+          <w:szCs w:val="40"/>
+        </w:rPr>
+      </w:pPr>
+      <w:r>
+        <w:rPr>
+          <w:b/>
+          <w:bCs/>
+          <w:sz w:val="40"/>
+          <w:szCs w:val="40"/>
+        </w:rPr>
+        <w:lastRenderedPageBreak/>
+        <w:t xml:space="preserve">Business </w:t>
+      </w:r>
+      <w:r>
+        <w:rPr>
+          <w:b/>
+          <w:bCs/>
+          <w:sz w:val="40"/>
+          <w:szCs w:val="40"/>
+        </w:rPr>
+        <w:t xml:space="preserve">Logic </w:t>
+      </w:r>
+      <w:r>
+        <w:rPr>
+          <w:b/>
+          <w:bCs/>
+          <w:sz w:val="40"/>
+          <w:szCs w:val="40"/>
+        </w:rPr>
+        <w:t>constraints:</w:t>
+      </w:r>
+    </w:p>
+    <w:p>
+      <w:pPr>
+        <w:rPr>
+          <w:b/>
+          <w:bCs/>
+          <w:sz w:val="32"/>
+          <w:szCs w:val="32"/>
+        </w:rPr>
+      </w:pPr>
+      <w:r>
+        <w:rPr>
+          <w:b/>
+          <w:bCs/>
+          <w:sz w:val="32"/>
+          <w:szCs w:val="32"/>
+        </w:rPr>
+        <w:t>Ronald Around (Owner)</w:t>
+      </w:r>
+    </w:p>
+    <w:p>
+      <w:pPr>
+        <w:rPr>
+          <w:sz w:val="24"/>
+          <w:szCs w:val="24"/>
+        </w:rPr>
+      </w:pPr>
+      <w:r>
+        <w:rPr>
+          <w:sz w:val="24"/>
+          <w:szCs w:val="24"/>
+        </w:rPr>
+        <w:t>Only Ronald Around (Owner) can enter sold prices that are less than or equal to 95% of the invoice price.</w:t>
+      </w:r>
+    </w:p>
+    <w:p>
+      <w:pPr>
+        <w:rPr>
+          <w:b/>
+          <w:bCs/>
+          <w:color w:val="262626" w:themeColor="text1" w:themeTint="D9"/>
+          <w:sz w:val="24"/>
+          <w:szCs w:val="24"/>
+        </w:rPr>
+      </w:pPr>
+      <w:r>
+        <w:rPr>
+          <w:sz w:val="24"/>
+          <w:szCs w:val="24"/>
+        </w:rPr>
+        <w:t>Only Ronald Around (Owner) can update the labor charges on a repair to a value less than their previous value</w:t>
+      </w:r>
+      <w:r>
+        <w:rPr>
+          <w:sz w:val="24"/>
+          <w:szCs w:val="24"/>
+        </w:rPr>
+        <w:t>.</w:t>
+      </w:r>
     </w:p>
     <w:sectPr>
       <w:headerReference w:type="default" r:id="rId9"/>
@@ -2909,21 +3061,6 @@
 </file>
 
 <file path=customXml/item1.xml><?xml version="1.0" encoding="utf-8"?>
-<p:properties xmlns:p="http://schemas.microsoft.com/office/2006/metadata/properties" xmlns:xsi="http://www.w3.org/2001/XMLSchema-instance" xmlns:pc="http://schemas.microsoft.com/office/infopath/2007/PartnerControls">
-  <documentManagement/>
-</p:properties>
-</file>
-
-<file path=customXml/item2.xml><?xml version="1.0" encoding="utf-8"?>
-<?mso-contentType ?>
-<FormTemplates xmlns="http://schemas.microsoft.com/sharepoint/v3/contenttype/forms">
-  <Display>DocumentLibraryForm</Display>
-  <Edit>DocumentLibraryForm</Edit>
-  <New>DocumentLibraryForm</New>
-</FormTemplates>
-</file>
-
-<file path=customXml/item3.xml><?xml version="1.0" encoding="utf-8"?>
 <ct:contentTypeSchema xmlns:ct="http://schemas.microsoft.com/office/2006/metadata/contentType" xmlns:ma="http://schemas.microsoft.com/office/2006/metadata/properties/metaAttributes" ct:_="" ma:_="" ma:contentTypeName="Document" ma:contentTypeID="0x0101008AF1A062BC0A2442954B811B833611FE" ma:contentTypeVersion="2" ma:contentTypeDescription="Create a new document." ma:contentTypeScope="" ma:versionID="90a772d3cd5f31ef7605ef9b0c9b02e9">
   <xsd:schema xmlns:xsd="http://www.w3.org/2001/XMLSchema" xmlns:xs="http://www.w3.org/2001/XMLSchema" xmlns:p="http://schemas.microsoft.com/office/2006/metadata/properties" xmlns:ns2="5a52412c-654a-4dbb-80e0-927c79139a41" targetNamespace="http://schemas.microsoft.com/office/2006/metadata/properties" ma:root="true" ma:fieldsID="f4e26dd16043d1647b69e42ac7b659ef" ns2:_="">
     <xsd:import namespace="5a52412c-654a-4dbb-80e0-927c79139a41"/>
@@ -3055,24 +3192,22 @@
 </ct:contentTypeSchema>
 </file>
 
-<file path=customXml/itemProps1.xml><?xml version="1.0" encoding="utf-8"?>
-<ds:datastoreItem xmlns:ds="http://schemas.openxmlformats.org/officeDocument/2006/customXml" ds:itemID="{2451F83B-B252-4FEB-B0E7-03616CB24B67}">
-  <ds:schemaRefs>
-    <ds:schemaRef ds:uri="http://schemas.microsoft.com/office/2006/metadata/properties"/>
-    <ds:schemaRef ds:uri="http://schemas.microsoft.com/office/infopath/2007/PartnerControls"/>
-  </ds:schemaRefs>
-</ds:datastoreItem>
+<file path=customXml/item2.xml><?xml version="1.0" encoding="utf-8"?>
+<?mso-contentType ?>
+<FormTemplates xmlns="http://schemas.microsoft.com/sharepoint/v3/contenttype/forms">
+  <Display>DocumentLibraryForm</Display>
+  <Edit>DocumentLibraryForm</Edit>
+  <New>DocumentLibraryForm</New>
+</FormTemplates>
 </file>
 
-<file path=customXml/itemProps2.xml><?xml version="1.0" encoding="utf-8"?>
-<ds:datastoreItem xmlns:ds="http://schemas.openxmlformats.org/officeDocument/2006/customXml" ds:itemID="{7427ED72-4466-474A-B6BF-F32C1E81B703}">
-  <ds:schemaRefs>
-    <ds:schemaRef ds:uri="http://schemas.microsoft.com/sharepoint/v3/contenttype/forms"/>
-  </ds:schemaRefs>
-</ds:datastoreItem>
+<file path=customXml/item3.xml><?xml version="1.0" encoding="utf-8"?>
+<p:properties xmlns:p="http://schemas.microsoft.com/office/2006/metadata/properties" xmlns:xsi="http://www.w3.org/2001/XMLSchema-instance" xmlns:pc="http://schemas.microsoft.com/office/infopath/2007/PartnerControls">
+  <documentManagement/>
+</p:properties>
 </file>
 
-<file path=customXml/itemProps3.xml><?xml version="1.0" encoding="utf-8"?>
+<file path=customXml/itemProps1.xml><?xml version="1.0" encoding="utf-8"?>
 <ds:datastoreItem xmlns:ds="http://schemas.openxmlformats.org/officeDocument/2006/customXml" ds:itemID="{19B6D8F6-870B-4554-BF31-4847280D5027}">
   <ds:schemaRefs>
     <ds:schemaRef ds:uri="http://schemas.microsoft.com/office/2006/metadata/contentType"/>
@@ -3088,4 +3223,21 @@
     <ds:schemaRef ds:uri="http://schemas.microsoft.com/internal/obd"/>
   </ds:schemaRefs>
 </ds:datastoreItem>
+</file>
+
+<file path=customXml/itemProps2.xml><?xml version="1.0" encoding="utf-8"?>
+<ds:datastoreItem xmlns:ds="http://schemas.openxmlformats.org/officeDocument/2006/customXml" ds:itemID="{7427ED72-4466-474A-B6BF-F32C1E81B703}">
+  <ds:schemaRefs>
+    <ds:schemaRef ds:uri="http://schemas.microsoft.com/sharepoint/v3/contenttype/forms"/>
+  </ds:schemaRefs>
+</ds:datastoreItem>
+</file>
+
+<file path=customXml/itemProps3.xml><?xml version="1.0" encoding="utf-8"?>
+<ds:datastoreItem xmlns:ds="http://schemas.openxmlformats.org/officeDocument/2006/customXml" ds:itemID="{2451F83B-B252-4FEB-B0E7-03616CB24B67}">
+  <ds:schemaRefs>
+    <ds:schemaRef ds:uri="http://schemas.microsoft.com/office/2006/metadata/properties"/>
+    <ds:schemaRef ds:uri="http://schemas.microsoft.com/office/infopath/2007/PartnerControls"/>
+  </ds:schemaRefs>
+</ds:datastoreItem>
 </file>
</xml_diff>